<commit_message>
Dernière mise du journal de bord
</commit_message>
<xml_diff>
--- a/Journaux de bord/Journal de bord Julien.docx
+++ b/Journaux de bord/Journal de bord Julien.docx
@@ -842,8 +842,840 @@
         </w:rPr>
         <w:t>J’ai travaillé sur la physique des personnages pour qu’ils bougent correctement, mais ce n’est pas fini encore.</w:t>
       </w:r>
+      <w:r>
+        <w:rPr>
+          <w:sz w:val="24"/>
+        </w:rPr>
+        <w:t xml:space="preserve"> Réglage de bug avec le joueur et il n’y a plus de changement de tour à chaque fois qu’on appuie sur une flèche.</w:t>
+      </w:r>
+    </w:p>
+    <w:p>
+      <w:pPr>
+        <w:rPr>
+          <w:sz w:val="24"/>
+        </w:rPr>
+      </w:pPr>
+      <w:r>
+        <w:rPr>
+          <w:b/>
+          <w:sz w:val="24"/>
+        </w:rPr>
+        <w:t xml:space="preserve">Samedi 6 décembre 2014 : </w:t>
+      </w:r>
+      <w:r>
+        <w:rPr>
+          <w:sz w:val="24"/>
+        </w:rPr>
+        <w:t xml:space="preserve">J'ai travaillé sur le </w:t>
+      </w:r>
+      <w:proofErr w:type="spellStart"/>
+      <w:r>
+        <w:rPr>
+          <w:sz w:val="24"/>
+        </w:rPr>
+        <w:t>jetpack</w:t>
+      </w:r>
+      <w:proofErr w:type="spellEnd"/>
+      <w:r>
+        <w:rPr>
+          <w:sz w:val="24"/>
+        </w:rPr>
+        <w:t xml:space="preserve"> et sur le m</w:t>
+      </w:r>
+      <w:r>
+        <w:rPr>
+          <w:sz w:val="24"/>
+        </w:rPr>
+        <w:t>enu pause. J'ai mis la physique</w:t>
+      </w:r>
+      <w:r>
+        <w:rPr>
+          <w:sz w:val="24"/>
+        </w:rPr>
+        <w:t xml:space="preserve"> des pa</w:t>
+      </w:r>
+      <w:r>
+        <w:rPr>
+          <w:sz w:val="24"/>
+        </w:rPr>
+        <w:t xml:space="preserve">cks dans </w:t>
+      </w:r>
+      <w:proofErr w:type="spellStart"/>
+      <w:r>
+        <w:rPr>
+          <w:sz w:val="24"/>
+        </w:rPr>
+        <w:t>CGame</w:t>
+      </w:r>
+      <w:proofErr w:type="spellEnd"/>
+      <w:r>
+        <w:rPr>
+          <w:sz w:val="24"/>
+        </w:rPr>
+        <w:t xml:space="preserve">, pour mettre la </w:t>
+      </w:r>
+      <w:r>
+        <w:rPr>
+          <w:sz w:val="24"/>
+        </w:rPr>
+        <w:t>régression aux packs.</w:t>
+      </w:r>
+    </w:p>
+    <w:p>
+      <w:pPr>
+        <w:rPr>
+          <w:sz w:val="24"/>
+        </w:rPr>
+      </w:pPr>
+      <w:r>
+        <w:rPr>
+          <w:b/>
+          <w:sz w:val="24"/>
+        </w:rPr>
+        <w:t xml:space="preserve">Lundi 8 décembre 2014 : </w:t>
+      </w:r>
+      <w:r>
+        <w:rPr>
+          <w:sz w:val="24"/>
+        </w:rPr>
+        <w:t>J'ai travaillé sur les collisions avec le joueur et le missile.</w:t>
+      </w:r>
+    </w:p>
+    <w:p>
+      <w:pPr>
+        <w:rPr>
+          <w:sz w:val="24"/>
+        </w:rPr>
+      </w:pPr>
+      <w:r>
+        <w:rPr>
+          <w:b/>
+          <w:sz w:val="24"/>
+        </w:rPr>
+        <w:lastRenderedPageBreak/>
+        <w:t xml:space="preserve">Mardi 9 décembre 2014 : </w:t>
+      </w:r>
+      <w:r>
+        <w:rPr>
+          <w:sz w:val="24"/>
+        </w:rPr>
+        <w:t>J'ai travaillé sur le missile, sa physique et ses collisions</w:t>
+      </w:r>
+      <w:r>
+        <w:rPr>
+          <w:sz w:val="24"/>
+        </w:rPr>
+        <w:t>, mais le missile n’est pas encore fini</w:t>
+      </w:r>
+      <w:r>
+        <w:rPr>
+          <w:sz w:val="24"/>
+        </w:rPr>
+        <w:t>.</w:t>
+      </w:r>
+    </w:p>
+    <w:p>
+      <w:pPr>
+        <w:rPr>
+          <w:sz w:val="24"/>
+        </w:rPr>
+      </w:pPr>
+      <w:r>
+        <w:rPr>
+          <w:b/>
+          <w:sz w:val="24"/>
+        </w:rPr>
+        <w:t xml:space="preserve">Mercredi 10 décembre 2014 : </w:t>
+      </w:r>
+      <w:r>
+        <w:rPr>
+          <w:sz w:val="24"/>
+        </w:rPr>
+        <w:t>J'ai terminé le missile, mais il reste à perfectionner les collisions avec le joueur</w:t>
+      </w:r>
+      <w:r>
+        <w:rPr>
+          <w:sz w:val="24"/>
+        </w:rPr>
+        <w:t>.</w:t>
+      </w:r>
+    </w:p>
+    <w:p>
+      <w:pPr>
+        <w:rPr>
+          <w:sz w:val="24"/>
+        </w:rPr>
+      </w:pPr>
+      <w:r>
+        <w:rPr>
+          <w:b/>
+          <w:sz w:val="24"/>
+        </w:rPr>
+        <w:t xml:space="preserve">Jeudi 11 décembre 2014 : </w:t>
+      </w:r>
+      <w:r>
+        <w:rPr>
+          <w:sz w:val="24"/>
+        </w:rPr>
+        <w:t>J'ai ajouté les collisions avec le joueur, mais ce n'est pas fini.</w:t>
+      </w:r>
+    </w:p>
+    <w:p>
+      <w:pPr>
+        <w:rPr>
+          <w:sz w:val="24"/>
+        </w:rPr>
+      </w:pPr>
+      <w:r>
+        <w:rPr>
+          <w:b/>
+          <w:sz w:val="24"/>
+        </w:rPr>
+        <w:t>Samedi 13 décembre 2014 :</w:t>
+      </w:r>
+      <w:r>
+        <w:rPr>
+          <w:sz w:val="24"/>
+        </w:rPr>
+        <w:t xml:space="preserve"> J'ai continué le missile, mais il reste à régler quelque bug avec les collisions</w:t>
+      </w:r>
+      <w:r>
+        <w:rPr>
+          <w:sz w:val="24"/>
+        </w:rPr>
+        <w:t>.</w:t>
+      </w:r>
+    </w:p>
+    <w:p>
+      <w:pPr>
+        <w:rPr>
+          <w:sz w:val="24"/>
+        </w:rPr>
+      </w:pPr>
+      <w:r>
+        <w:rPr>
+          <w:b/>
+          <w:sz w:val="24"/>
+        </w:rPr>
+        <w:t xml:space="preserve">Dimanche 14 décembre 2014 : </w:t>
+      </w:r>
+      <w:r>
+        <w:rPr>
+          <w:sz w:val="24"/>
+        </w:rPr>
+        <w:t>Le missile est maintenant terminé, les dommages sont maintenant parfait</w:t>
+      </w:r>
+      <w:r>
+        <w:rPr>
+          <w:sz w:val="24"/>
+        </w:rPr>
+        <w:t>s</w:t>
+      </w:r>
+      <w:r>
+        <w:rPr>
+          <w:sz w:val="24"/>
+        </w:rPr>
+        <w:t>.</w:t>
+      </w:r>
+    </w:p>
+    <w:p>
+      <w:pPr>
+        <w:rPr>
+          <w:sz w:val="24"/>
+        </w:rPr>
+      </w:pPr>
+      <w:r>
+        <w:rPr>
+          <w:b/>
+          <w:sz w:val="24"/>
+        </w:rPr>
+        <w:t xml:space="preserve">Lundi 15 décembre 2014 : </w:t>
+      </w:r>
+      <w:r>
+        <w:rPr>
+          <w:sz w:val="24"/>
+        </w:rPr>
+        <w:t>J'ai perfectionné les dommages et j'ai fait affich</w:t>
+      </w:r>
+      <w:r>
+        <w:rPr>
+          <w:sz w:val="24"/>
+        </w:rPr>
+        <w:t>er</w:t>
+      </w:r>
+      <w:r>
+        <w:rPr>
+          <w:sz w:val="24"/>
+        </w:rPr>
+        <w:t xml:space="preserve"> les </w:t>
+      </w:r>
+      <w:proofErr w:type="spellStart"/>
+      <w:r>
+        <w:rPr>
+          <w:sz w:val="24"/>
+        </w:rPr>
+        <w:t>rects</w:t>
+      </w:r>
+      <w:proofErr w:type="spellEnd"/>
+      <w:r>
+        <w:rPr>
+          <w:sz w:val="24"/>
+        </w:rPr>
+        <w:t xml:space="preserve"> des </w:t>
+      </w:r>
+      <w:proofErr w:type="spellStart"/>
+      <w:r>
+        <w:rPr>
+          <w:sz w:val="24"/>
+        </w:rPr>
+        <w:t>player</w:t>
+      </w:r>
+      <w:r>
+        <w:rPr>
+          <w:sz w:val="24"/>
+        </w:rPr>
+        <w:t>s</w:t>
+      </w:r>
+      <w:proofErr w:type="spellEnd"/>
+      <w:r>
+        <w:rPr>
+          <w:sz w:val="24"/>
+        </w:rPr>
+        <w:t xml:space="preserve"> et des ex</w:t>
+      </w:r>
+      <w:r>
+        <w:rPr>
+          <w:sz w:val="24"/>
+        </w:rPr>
+        <w:t xml:space="preserve">plosions. J'ai aussi </w:t>
+      </w:r>
+      <w:r>
+        <w:rPr>
+          <w:sz w:val="24"/>
+        </w:rPr>
+        <w:t>changé</w:t>
+      </w:r>
+      <w:r>
+        <w:rPr>
+          <w:sz w:val="24"/>
+        </w:rPr>
+        <w:t xml:space="preserve"> la </w:t>
+      </w:r>
+      <w:r>
+        <w:rPr>
+          <w:sz w:val="24"/>
+        </w:rPr>
+        <w:t>textur</w:t>
+      </w:r>
       <w:bookmarkStart w:id="0" w:name="_GoBack"/>
       <w:bookmarkEnd w:id="0"/>
+      <w:r>
+        <w:rPr>
+          <w:sz w:val="24"/>
+        </w:rPr>
+        <w:t>e du missile</w:t>
+      </w:r>
+      <w:r>
+        <w:rPr>
+          <w:sz w:val="24"/>
+        </w:rPr>
+        <w:t>.</w:t>
+      </w:r>
+    </w:p>
+    <w:p>
+      <w:pPr>
+        <w:rPr>
+          <w:sz w:val="24"/>
+        </w:rPr>
+      </w:pPr>
+      <w:r>
+        <w:rPr>
+          <w:b/>
+          <w:sz w:val="24"/>
+        </w:rPr>
+        <w:t xml:space="preserve">Mardi 16 décembre 2014 : </w:t>
+      </w:r>
+      <w:r>
+        <w:rPr>
+          <w:sz w:val="24"/>
+        </w:rPr>
+        <w:t>La tran</w:t>
+      </w:r>
+      <w:r>
+        <w:rPr>
+          <w:sz w:val="24"/>
+        </w:rPr>
+        <w:t>s</w:t>
+      </w:r>
+      <w:r>
+        <w:rPr>
+          <w:sz w:val="24"/>
+        </w:rPr>
+        <w:t>parence se détecte automatiquement pour chaque surface. J'ai travaillé sur le bazo</w:t>
+      </w:r>
+      <w:r>
+        <w:rPr>
+          <w:sz w:val="24"/>
+        </w:rPr>
+        <w:t xml:space="preserve">oka, il s'affiche maintenant et </w:t>
+      </w:r>
+      <w:r>
+        <w:rPr>
+          <w:sz w:val="24"/>
+        </w:rPr>
+        <w:t>les mines explosent avant de disparaître.</w:t>
+      </w:r>
+    </w:p>
+    <w:p>
+      <w:pPr>
+        <w:rPr>
+          <w:sz w:val="24"/>
+        </w:rPr>
+      </w:pPr>
+      <w:r>
+        <w:rPr>
+          <w:b/>
+          <w:sz w:val="24"/>
+        </w:rPr>
+        <w:t xml:space="preserve">Mercredi 17 décembre 2014 : </w:t>
+      </w:r>
+      <w:r>
+        <w:rPr>
+          <w:sz w:val="24"/>
+        </w:rPr>
+        <w:t>Les dommages sont encore améliorés, le programme plante plus lors de la sup</w:t>
+      </w:r>
+      <w:r>
+        <w:rPr>
+          <w:sz w:val="24"/>
+        </w:rPr>
+        <w:t>p</w:t>
+      </w:r>
+      <w:r>
+        <w:rPr>
+          <w:sz w:val="24"/>
+        </w:rPr>
+        <w:t>ression d'un personnage et les mines e</w:t>
+      </w:r>
+      <w:r>
+        <w:rPr>
+          <w:sz w:val="24"/>
+        </w:rPr>
+        <w:t xml:space="preserve">xplosent </w:t>
+      </w:r>
+      <w:r>
+        <w:rPr>
+          <w:sz w:val="24"/>
+        </w:rPr>
+        <w:t xml:space="preserve">en chaîne. J'ai aussi travaillé sur la physique du </w:t>
+      </w:r>
+      <w:proofErr w:type="spellStart"/>
+      <w:r>
+        <w:rPr>
+          <w:sz w:val="24"/>
+        </w:rPr>
+        <w:t>jetpack</w:t>
+      </w:r>
+      <w:proofErr w:type="spellEnd"/>
+      <w:r>
+        <w:rPr>
+          <w:sz w:val="24"/>
+        </w:rPr>
+        <w:t xml:space="preserve">. J'ai aussi régler un bug créé avec des </w:t>
+      </w:r>
+      <w:proofErr w:type="spellStart"/>
+      <w:r>
+        <w:rPr>
+          <w:sz w:val="24"/>
+        </w:rPr>
+        <w:t>merges</w:t>
+      </w:r>
+      <w:proofErr w:type="spellEnd"/>
+      <w:r>
+        <w:rPr>
+          <w:sz w:val="24"/>
+        </w:rPr>
+        <w:t>.</w:t>
+      </w:r>
+    </w:p>
+    <w:p>
+      <w:pPr>
+        <w:rPr>
+          <w:sz w:val="24"/>
+        </w:rPr>
+      </w:pPr>
+      <w:r>
+        <w:rPr>
+          <w:b/>
+          <w:sz w:val="24"/>
+        </w:rPr>
+        <w:t xml:space="preserve">Jeudi 18 décembre 2014 : </w:t>
+      </w:r>
+      <w:r>
+        <w:rPr>
+          <w:sz w:val="24"/>
+        </w:rPr>
+        <w:t xml:space="preserve">Le menu principal à un </w:t>
+      </w:r>
+      <w:proofErr w:type="spellStart"/>
+      <w:r>
+        <w:rPr>
+          <w:sz w:val="24"/>
+        </w:rPr>
+        <w:t>bacground</w:t>
+      </w:r>
+      <w:proofErr w:type="spellEnd"/>
+      <w:r>
+        <w:rPr>
+          <w:sz w:val="24"/>
+        </w:rPr>
+        <w:t xml:space="preserve">. J'ai fini le </w:t>
+      </w:r>
+      <w:proofErr w:type="spellStart"/>
+      <w:r>
+        <w:rPr>
+          <w:sz w:val="24"/>
+        </w:rPr>
+        <w:t>jectpack</w:t>
+      </w:r>
+      <w:proofErr w:type="spellEnd"/>
+      <w:r>
+        <w:rPr>
+          <w:sz w:val="24"/>
+        </w:rPr>
+        <w:t>, il reste maintenant à gérer les collisions avec le joueur.</w:t>
+      </w:r>
+    </w:p>
+    <w:p>
+      <w:pPr>
+        <w:rPr>
+          <w:sz w:val="24"/>
+        </w:rPr>
+      </w:pPr>
+      <w:r>
+        <w:rPr>
+          <w:b/>
+          <w:sz w:val="24"/>
+        </w:rPr>
+        <w:t>Vendredi 19 décembre 2014 </w:t>
+      </w:r>
+      <w:r>
+        <w:rPr>
+          <w:sz w:val="24"/>
+        </w:rPr>
+        <w:t xml:space="preserve">: </w:t>
+      </w:r>
+      <w:r>
+        <w:rPr>
+          <w:sz w:val="24"/>
+        </w:rPr>
+        <w:t xml:space="preserve">J'ai fait les </w:t>
+      </w:r>
+      <w:r>
+        <w:rPr>
+          <w:sz w:val="24"/>
+        </w:rPr>
+        <w:t>destructeurs</w:t>
+      </w:r>
+      <w:r>
+        <w:rPr>
+          <w:sz w:val="24"/>
+        </w:rPr>
+        <w:t>, mais il</w:t>
+      </w:r>
+      <w:r>
+        <w:rPr>
+          <w:sz w:val="24"/>
+        </w:rPr>
+        <w:t>s</w:t>
+      </w:r>
+      <w:r>
+        <w:rPr>
+          <w:sz w:val="24"/>
+        </w:rPr>
+        <w:t xml:space="preserve"> ont disparus... Les dommages s'affichent maintenant. </w:t>
+      </w:r>
+      <w:r>
+        <w:rPr>
+          <w:sz w:val="24"/>
+        </w:rPr>
+        <w:t xml:space="preserve">Les </w:t>
+      </w:r>
+      <w:proofErr w:type="spellStart"/>
+      <w:r>
+        <w:rPr>
+          <w:sz w:val="24"/>
+        </w:rPr>
+        <w:t>tools</w:t>
+      </w:r>
+      <w:proofErr w:type="spellEnd"/>
+      <w:r>
+        <w:rPr>
+          <w:sz w:val="24"/>
+        </w:rPr>
+        <w:t xml:space="preserve"> se réinitialisent au </w:t>
+      </w:r>
+      <w:r>
+        <w:rPr>
+          <w:sz w:val="24"/>
+        </w:rPr>
+        <w:t>début de chaque tour (barre de puissance et vecteur de vitesse).</w:t>
+      </w:r>
+    </w:p>
+    <w:p>
+      <w:pPr>
+        <w:rPr>
+          <w:sz w:val="24"/>
+        </w:rPr>
+      </w:pPr>
+      <w:r>
+        <w:rPr>
+          <w:b/>
+          <w:sz w:val="24"/>
+        </w:rPr>
+        <w:t xml:space="preserve">Samedi 20 décembre 2014 : </w:t>
+      </w:r>
+      <w:r>
+        <w:rPr>
+          <w:sz w:val="24"/>
+        </w:rPr>
+        <w:t xml:space="preserve">J'ai réglé des problèmes avec les dommages, il n'y a plus de zéro qui </w:t>
+      </w:r>
+      <w:r>
+        <w:rPr>
+          <w:sz w:val="24"/>
+        </w:rPr>
+        <w:t>affichent</w:t>
+      </w:r>
+      <w:r>
+        <w:rPr>
+          <w:sz w:val="24"/>
+        </w:rPr>
+        <w:t>. Ajout du dommage e</w:t>
+      </w:r>
+      <w:r>
+        <w:rPr>
+          <w:sz w:val="24"/>
+        </w:rPr>
+        <w:t xml:space="preserve">n chute libre (enfin...). </w:t>
+      </w:r>
+      <w:r>
+        <w:rPr>
+          <w:sz w:val="24"/>
+        </w:rPr>
+        <w:t xml:space="preserve">Le </w:t>
+      </w:r>
+      <w:proofErr w:type="spellStart"/>
+      <w:r>
+        <w:rPr>
+          <w:sz w:val="24"/>
+        </w:rPr>
+        <w:t>sprite</w:t>
+      </w:r>
+      <w:proofErr w:type="spellEnd"/>
+      <w:r>
+        <w:rPr>
+          <w:sz w:val="24"/>
+        </w:rPr>
+        <w:t xml:space="preserve"> d'explosion s'affiche tou</w:t>
+      </w:r>
+      <w:r>
+        <w:rPr>
+          <w:sz w:val="24"/>
+        </w:rPr>
+        <w:t>t</w:t>
+      </w:r>
+      <w:r>
+        <w:rPr>
+          <w:sz w:val="24"/>
+        </w:rPr>
+        <w:t xml:space="preserve"> le temps. Le </w:t>
+      </w:r>
+      <w:proofErr w:type="spellStart"/>
+      <w:r>
+        <w:rPr>
+          <w:sz w:val="24"/>
+        </w:rPr>
+        <w:t>sprite</w:t>
+      </w:r>
+      <w:proofErr w:type="spellEnd"/>
+      <w:r>
+        <w:rPr>
+          <w:sz w:val="24"/>
+        </w:rPr>
+        <w:t xml:space="preserve"> se remet au départ quand il n'est pas en bouc</w:t>
+      </w:r>
+      <w:r>
+        <w:rPr>
+          <w:sz w:val="24"/>
+        </w:rPr>
+        <w:t xml:space="preserve">le, sinon lors de sa prochaine </w:t>
+      </w:r>
+      <w:r>
+        <w:rPr>
+          <w:sz w:val="24"/>
+        </w:rPr>
+        <w:t xml:space="preserve">utilisation, il ne s'affichera pas. J'ai réglé quelque bug avec le </w:t>
+      </w:r>
+      <w:proofErr w:type="spellStart"/>
+      <w:r>
+        <w:rPr>
+          <w:sz w:val="24"/>
+        </w:rPr>
+        <w:t>healthpack</w:t>
+      </w:r>
+      <w:proofErr w:type="spellEnd"/>
+      <w:r>
+        <w:rPr>
+          <w:sz w:val="24"/>
+        </w:rPr>
+        <w:t>. Il n'y a plus zéro de d</w:t>
+      </w:r>
+      <w:r>
+        <w:rPr>
+          <w:sz w:val="24"/>
+        </w:rPr>
+        <w:t xml:space="preserve">ommage quand un missile atteint </w:t>
+      </w:r>
+      <w:r>
+        <w:rPr>
+          <w:sz w:val="24"/>
+        </w:rPr>
+        <w:t xml:space="preserve">un joueur. On réinitialise le </w:t>
+      </w:r>
+      <w:proofErr w:type="spellStart"/>
+      <w:r>
+        <w:rPr>
+          <w:sz w:val="24"/>
+        </w:rPr>
+        <w:t>rect</w:t>
+      </w:r>
+      <w:proofErr w:type="spellEnd"/>
+      <w:r>
+        <w:rPr>
+          <w:sz w:val="24"/>
+        </w:rPr>
+        <w:t xml:space="preserve"> source de la barre de puissance pour qu'il s'affiche correctement lo</w:t>
+      </w:r>
+      <w:r>
+        <w:rPr>
+          <w:sz w:val="24"/>
+        </w:rPr>
+        <w:t xml:space="preserve">rs de sa prochaine utilisation. </w:t>
+      </w:r>
+      <w:r>
+        <w:rPr>
+          <w:sz w:val="24"/>
+        </w:rPr>
+        <w:t xml:space="preserve">On gère la </w:t>
+      </w:r>
+      <w:proofErr w:type="spellStart"/>
+      <w:r>
+        <w:rPr>
+          <w:sz w:val="24"/>
+        </w:rPr>
+        <w:t>toolbarre</w:t>
+      </w:r>
+      <w:proofErr w:type="spellEnd"/>
+      <w:r>
+        <w:rPr>
+          <w:sz w:val="24"/>
+        </w:rPr>
+        <w:t xml:space="preserve"> dans </w:t>
+      </w:r>
+      <w:proofErr w:type="spellStart"/>
+      <w:r>
+        <w:rPr>
+          <w:sz w:val="24"/>
+        </w:rPr>
+        <w:t>CGame</w:t>
+      </w:r>
+      <w:proofErr w:type="spellEnd"/>
+      <w:r>
+        <w:rPr>
+          <w:sz w:val="24"/>
+        </w:rPr>
+        <w:t xml:space="preserve"> au lieu de dans la main.</w:t>
+      </w:r>
+    </w:p>
+    <w:p>
+      <w:pPr>
+        <w:rPr>
+          <w:sz w:val="24"/>
+        </w:rPr>
+      </w:pPr>
+      <w:r>
+        <w:rPr>
+          <w:b/>
+          <w:sz w:val="24"/>
+        </w:rPr>
+        <w:t xml:space="preserve">Dimanche 21 décembre 2014 : </w:t>
+      </w:r>
+      <w:r>
+        <w:rPr>
+          <w:sz w:val="24"/>
+        </w:rPr>
+        <w:t xml:space="preserve">J'ai travaillé sur la </w:t>
+      </w:r>
+      <w:proofErr w:type="spellStart"/>
+      <w:r>
+        <w:rPr>
+          <w:sz w:val="24"/>
+        </w:rPr>
+        <w:t>mélée</w:t>
+      </w:r>
+      <w:proofErr w:type="spellEnd"/>
+      <w:r>
+        <w:rPr>
+          <w:sz w:val="24"/>
+        </w:rPr>
+        <w:t>, il est maintenant un projectile.</w:t>
+      </w:r>
+    </w:p>
+    <w:p>
+      <w:pPr>
+        <w:rPr>
+          <w:sz w:val="24"/>
+        </w:rPr>
+      </w:pPr>
+      <w:r>
+        <w:rPr>
+          <w:b/>
+          <w:sz w:val="24"/>
+        </w:rPr>
+        <w:t>Lundi 22 décembre 2014 :</w:t>
+      </w:r>
+      <w:r>
+        <w:rPr>
+          <w:sz w:val="24"/>
+        </w:rPr>
+        <w:t xml:space="preserve"> </w:t>
+      </w:r>
+      <w:r>
+        <w:rPr>
+          <w:sz w:val="24"/>
+        </w:rPr>
+        <w:t>J'ai fini l</w:t>
+      </w:r>
+      <w:r>
+        <w:rPr>
+          <w:sz w:val="24"/>
+        </w:rPr>
+        <w:t>a</w:t>
+      </w:r>
+      <w:r>
+        <w:rPr>
+          <w:sz w:val="24"/>
+        </w:rPr>
+        <w:t xml:space="preserve"> mêlée. J'ai perfectionné le projet, tout en complétant les commentaires.</w:t>
+      </w:r>
+    </w:p>
+    <w:p>
+      <w:pPr>
+        <w:rPr>
+          <w:sz w:val="24"/>
+        </w:rPr>
+      </w:pPr>
     </w:p>
     <w:sectPr>
       <w:headerReference w:type="default" r:id="rId6"/>

</xml_diff>